<commit_message>
added examples on notes.docx
</commit_message>
<xml_diff>
--- a/Notes.docx
+++ b/Notes.docx
@@ -107,7 +107,10 @@
         <w:t>Value 2 : double</w:t>
       </w:r>
       <w:r>
-        <w:t xml:space="preserve"> – numeric value</w:t>
+        <w:t xml:space="preserve"> – numeric </w:t>
+      </w:r>
+      <w:r>
+        <w:t>value</w:t>
       </w:r>
     </w:p>
     <w:p>
@@ -182,8 +185,6 @@
       <w:r>
         <w:t xml:space="preserve">– error message </w:t>
       </w:r>
-      <w:bookmarkStart w:id="0" w:name="_GoBack"/>
-      <w:bookmarkEnd w:id="0"/>
     </w:p>
     <w:p>
       <w:pPr>
@@ -261,15 +262,7 @@
         <w:ind w:left="360"/>
       </w:pPr>
       <w:r>
-        <w:t xml:space="preserve">Swagger – used swagger for </w:t>
-      </w:r>
-      <w:proofErr w:type="spellStart"/>
-      <w:r>
-        <w:t>api</w:t>
-      </w:r>
-      <w:proofErr w:type="spellEnd"/>
-      <w:r>
-        <w:t xml:space="preserve"> documentation</w:t>
+        <w:t>Swagger – used swagger for api documentation</w:t>
       </w:r>
     </w:p>
     <w:p>
@@ -325,6 +318,200 @@
         </w:drawing>
       </w:r>
     </w:p>
+    <w:p/>
+    <w:p>
+      <w:r>
+        <w:rPr>
+          <w:b/>
+        </w:rPr>
+        <w:t xml:space="preserve">Example </w:t>
+      </w:r>
+      <w:r>
+        <w:rPr>
+          <w:b/>
+        </w:rPr>
+        <w:t xml:space="preserve">Payload </w:t>
+      </w:r>
+      <w:r>
+        <w:rPr>
+          <w:b/>
+        </w:rPr>
+        <w:t>1</w:t>
+      </w:r>
+    </w:p>
+    <w:p>
+      <w:r>
+        <w:t>{</w:t>
+      </w:r>
+    </w:p>
+    <w:p>
+      <w:r>
+        <w:t xml:space="preserve">  "Operation": "multiply",</w:t>
+      </w:r>
+    </w:p>
+    <w:p>
+      <w:r>
+        <w:t xml:space="preserve">  "Value1": 234,</w:t>
+      </w:r>
+    </w:p>
+    <w:p>
+      <w:r>
+        <w:t xml:space="preserve">  "Value2": 123</w:t>
+      </w:r>
+    </w:p>
+    <w:p>
+      <w:r>
+        <w:t>}</w:t>
+      </w:r>
+    </w:p>
+    <w:p/>
+    <w:p>
+      <w:r>
+        <w:rPr>
+          <w:b/>
+        </w:rPr>
+        <w:t xml:space="preserve">Example </w:t>
+      </w:r>
+      <w:r>
+        <w:rPr>
+          <w:b/>
+        </w:rPr>
+        <w:t xml:space="preserve">Payload </w:t>
+      </w:r>
+      <w:r>
+        <w:rPr>
+          <w:b/>
+        </w:rPr>
+        <w:t>2</w:t>
+      </w:r>
+    </w:p>
+    <w:p>
+      <w:r>
+        <w:t>{</w:t>
+      </w:r>
+    </w:p>
+    <w:p>
+      <w:r>
+        <w:t xml:space="preserve">  "Operation": "add",</w:t>
+      </w:r>
+    </w:p>
+    <w:p>
+      <w:r>
+        <w:t xml:space="preserve">  "Value1": 234,</w:t>
+      </w:r>
+    </w:p>
+    <w:p>
+      <w:r>
+        <w:lastRenderedPageBreak/>
+        <w:t xml:space="preserve">  "Value2": 123</w:t>
+      </w:r>
+    </w:p>
+    <w:p>
+      <w:r>
+        <w:t>}</w:t>
+      </w:r>
+    </w:p>
+    <w:p/>
+    <w:p>
+      <w:r>
+        <w:rPr>
+          <w:b/>
+        </w:rPr>
+        <w:t xml:space="preserve">Example </w:t>
+      </w:r>
+      <w:r>
+        <w:rPr>
+          <w:b/>
+        </w:rPr>
+        <w:t xml:space="preserve">Payload </w:t>
+      </w:r>
+      <w:r>
+        <w:rPr>
+          <w:b/>
+        </w:rPr>
+        <w:t>3</w:t>
+      </w:r>
+    </w:p>
+    <w:p>
+      <w:r>
+        <w:t>{</w:t>
+      </w:r>
+    </w:p>
+    <w:p>
+      <w:r>
+        <w:t xml:space="preserve">  "Operation": "subtract",</w:t>
+      </w:r>
+    </w:p>
+    <w:p>
+      <w:r>
+        <w:t xml:space="preserve">  "Value1": 234,</w:t>
+      </w:r>
+    </w:p>
+    <w:p>
+      <w:r>
+        <w:t xml:space="preserve">  "Value2": 123</w:t>
+      </w:r>
+    </w:p>
+    <w:p>
+      <w:r>
+        <w:t>}</w:t>
+      </w:r>
+    </w:p>
+    <w:p/>
+    <w:p>
+      <w:r>
+        <w:rPr>
+          <w:b/>
+        </w:rPr>
+        <w:t xml:space="preserve">Example </w:t>
+      </w:r>
+      <w:r>
+        <w:rPr>
+          <w:b/>
+        </w:rPr>
+        <w:t>Payload</w:t>
+      </w:r>
+      <w:r>
+        <w:rPr>
+          <w:b/>
+        </w:rPr>
+        <w:t xml:space="preserve"> </w:t>
+      </w:r>
+      <w:bookmarkStart w:id="0" w:name="_GoBack"/>
+      <w:bookmarkEnd w:id="0"/>
+      <w:r>
+        <w:rPr>
+          <w:b/>
+        </w:rPr>
+        <w:t>4</w:t>
+      </w:r>
+    </w:p>
+    <w:p>
+      <w:r>
+        <w:t>{</w:t>
+      </w:r>
+    </w:p>
+    <w:p>
+      <w:r>
+        <w:t xml:space="preserve">  "Operation": "divide",</w:t>
+      </w:r>
+    </w:p>
+    <w:p>
+      <w:r>
+        <w:t xml:space="preserve">  "Value1": 234,</w:t>
+      </w:r>
+    </w:p>
+    <w:p>
+      <w:r>
+        <w:t xml:space="preserve">  "Value2": 123</w:t>
+      </w:r>
+    </w:p>
+    <w:p>
+      <w:r>
+        <w:t>}</w:t>
+      </w:r>
+    </w:p>
+    <w:p/>
     <w:p/>
     <w:sectPr>
       <w:pgSz w:w="11906" w:h="16838"/>

</xml_diff>